<commit_message>
Complemento no plano de projeto
</commit_message>
<xml_diff>
--- a/Plano de Projeto.docx
+++ b/Plano de Projeto.docx
@@ -23,6 +23,7 @@
         <w:pStyle w:val="Ttulo"/>
         <w:rPr>
           <w:rFonts w:cs="Arial"/>
+          <w:lang w:val="pt-BR"/>
         </w:rPr>
       </w:pPr>
     </w:p>
@@ -60,6 +61,7 @@
         <w:pStyle w:val="Ttulo1"/>
         <w:rPr>
           <w:rFonts w:cs="Arial"/>
+          <w:szCs w:val="24"/>
         </w:rPr>
       </w:pPr>
       <w:bookmarkStart w:id="0" w:name="_Toc447095880"/>
@@ -69,6 +71,7 @@
       <w:r>
         <w:rPr>
           <w:rFonts w:cs="Arial"/>
+          <w:szCs w:val="24"/>
         </w:rPr>
         <w:t>Introdução</w:t>
       </w:r>
@@ -81,136 +84,361 @@
         <w:rPr>
           <w:rFonts w:ascii="Arial" w:hAnsi="Arial" w:cs="Arial"/>
           <w:color w:val="000000" w:themeColor="text1"/>
-          <w:lang w:val="pt-BR"/>
+          <w:sz w:val="24"/>
+          <w:szCs w:val="24"/>
+          <w:lang w:val="pt-BR"/>
+        </w:rPr>
+      </w:pPr>
+      <w:r>
+        <w:rPr>
+          <w:rFonts w:ascii="Arial" w:hAnsi="Arial" w:cs="Arial"/>
+          <w:color w:val="000000" w:themeColor="text1"/>
+          <w:sz w:val="24"/>
+          <w:szCs w:val="24"/>
+          <w:lang w:val="pt-BR"/>
+        </w:rPr>
+        <w:t xml:space="preserve">Neste </w:t>
+      </w:r>
+      <w:r>
+        <w:rPr>
+          <w:rFonts w:ascii="Arial" w:hAnsi="Arial" w:cs="Arial"/>
+          <w:color w:val="000000" w:themeColor="text1"/>
+          <w:sz w:val="24"/>
+          <w:szCs w:val="24"/>
+          <w:lang w:val="pt-BR"/>
+        </w:rPr>
+        <w:t xml:space="preserve">documento encontram-se informações sobre a equipe de desenvolvimento, bem como suas atribuições. Também são evidenciadas a forma de desenvolvimento adotada e as metas a serem atingidas com o desenvolvimento deste projeto. Assim, este documento serve </w:t>
+      </w:r>
+      <w:r>
+        <w:rPr>
+          <w:rFonts w:ascii="Arial" w:hAnsi="Arial" w:cs="Arial"/>
+          <w:color w:val="000000" w:themeColor="text1"/>
+          <w:sz w:val="24"/>
+          <w:szCs w:val="24"/>
+          <w:lang w:val="pt-BR"/>
+        </w:rPr>
+        <w:t xml:space="preserve">também </w:t>
+      </w:r>
+      <w:r>
+        <w:rPr>
+          <w:rFonts w:ascii="Arial" w:hAnsi="Arial" w:cs="Arial"/>
+          <w:color w:val="000000" w:themeColor="text1"/>
+          <w:sz w:val="24"/>
+          <w:szCs w:val="24"/>
+          <w:lang w:val="pt-BR"/>
+        </w:rPr>
+        <w:t>como uma</w:t>
+      </w:r>
+      <w:r>
+        <w:rPr>
+          <w:rFonts w:ascii="Arial" w:hAnsi="Arial" w:cs="Arial"/>
+          <w:color w:val="000000" w:themeColor="text1"/>
+          <w:sz w:val="24"/>
+          <w:szCs w:val="24"/>
+          <w:lang w:val="pt-BR"/>
+        </w:rPr>
+        <w:t xml:space="preserve"> ferramenta de acompanhamento do andamento do projeto.</w:t>
+      </w:r>
+    </w:p>
+    <w:p>
+      <w:pPr>
+        <w:pStyle w:val="Corpodetexto"/>
+        <w:rPr>
+          <w:rFonts w:ascii="Arial" w:hAnsi="Arial" w:cs="Arial"/>
+          <w:lang w:val="pt-BR"/>
+        </w:rPr>
+      </w:pPr>
+    </w:p>
+    <w:p>
+      <w:pPr>
+        <w:pStyle w:val="Ttulo1"/>
+        <w:rPr>
+          <w:rFonts w:cs="Arial"/>
         </w:rPr>
       </w:pPr>
       <w:proofErr w:type="spellStart"/>
       <w:r>
         <w:rPr>
+          <w:rFonts w:cs="Arial"/>
+        </w:rPr>
+        <w:t>Organização</w:t>
+      </w:r>
+      <w:proofErr w:type="spellEnd"/>
+      <w:r>
+        <w:rPr>
+          <w:rFonts w:cs="Arial"/>
+        </w:rPr>
+        <w:t xml:space="preserve"> </w:t>
+      </w:r>
+    </w:p>
+    <w:p>
+      <w:pPr>
+        <w:pStyle w:val="Ttulo1"/>
+        <w:numPr>
+          <w:ilvl w:val="0"/>
+          <w:numId w:val="0"/>
+        </w:numPr>
+        <w:spacing w:before="240"/>
+        <w:ind w:left="360"/>
+        <w:rPr>
+          <w:rFonts w:cs="Arial"/>
+          <w:b w:val="0"/>
+          <w:lang w:val="pt-BR"/>
+        </w:rPr>
+      </w:pPr>
+      <w:bookmarkStart w:id="3" w:name="_Toc524312847"/>
+      <w:bookmarkStart w:id="4" w:name="_Toc20734070"/>
+      <w:r>
+        <w:rPr>
+          <w:rFonts w:cs="Arial"/>
+          <w:b w:val="0"/>
+          <w:lang w:val="pt-BR"/>
+        </w:rPr>
+        <w:t>Os integrantes do grupo estão divididos da seguinte forma:</w:t>
+      </w:r>
+    </w:p>
+    <w:p>
+      <w:pPr>
+        <w:pStyle w:val="PargrafodaLista"/>
+        <w:numPr>
+          <w:ilvl w:val="0"/>
+          <w:numId w:val="13"/>
+        </w:numPr>
+        <w:rPr>
+          <w:rFonts w:ascii="Arial" w:hAnsi="Arial" w:cs="Arial"/>
+          <w:sz w:val="24"/>
+          <w:szCs w:val="24"/>
+          <w:lang w:val="pt-BR"/>
+        </w:rPr>
+      </w:pPr>
+      <w:r>
+        <w:rPr>
+          <w:rFonts w:ascii="Arial" w:hAnsi="Arial" w:cs="Arial"/>
+          <w:sz w:val="24"/>
+          <w:szCs w:val="24"/>
+          <w:lang w:val="pt-BR"/>
+        </w:rPr>
+        <w:t xml:space="preserve">Bruno </w:t>
+      </w:r>
+      <w:proofErr w:type="spellStart"/>
+      <w:r>
+        <w:rPr>
+          <w:rFonts w:ascii="Arial" w:hAnsi="Arial" w:cs="Arial"/>
+          <w:sz w:val="24"/>
+          <w:szCs w:val="24"/>
+          <w:lang w:val="pt-BR"/>
+        </w:rPr>
+        <w:t>Pagliarini</w:t>
+      </w:r>
+      <w:proofErr w:type="spellEnd"/>
+      <w:r>
+        <w:rPr>
+          <w:rFonts w:ascii="Arial" w:hAnsi="Arial" w:cs="Arial"/>
+          <w:sz w:val="24"/>
+          <w:szCs w:val="24"/>
+          <w:lang w:val="pt-BR"/>
+        </w:rPr>
+        <w:t xml:space="preserve"> – Gerente de </w:t>
+      </w:r>
+      <w:r>
+        <w:rPr>
+          <w:rFonts w:ascii="Arial" w:hAnsi="Arial" w:cs="Arial"/>
+          <w:sz w:val="24"/>
+          <w:szCs w:val="24"/>
+          <w:lang w:val="pt-BR"/>
+        </w:rPr>
+        <w:t>configuração</w:t>
+      </w:r>
+      <w:r>
+        <w:rPr>
+          <w:rFonts w:ascii="Arial" w:hAnsi="Arial" w:cs="Arial"/>
+          <w:sz w:val="24"/>
+          <w:szCs w:val="24"/>
+          <w:lang w:val="pt-BR"/>
+        </w:rPr>
+        <w:t xml:space="preserve">, engenheiro de </w:t>
+      </w:r>
+      <w:proofErr w:type="gramStart"/>
+      <w:r>
+        <w:rPr>
+          <w:rFonts w:ascii="Arial" w:hAnsi="Arial" w:cs="Arial"/>
+          <w:sz w:val="24"/>
+          <w:szCs w:val="24"/>
+          <w:lang w:val="pt-BR"/>
+        </w:rPr>
+        <w:t>software</w:t>
+      </w:r>
+      <w:proofErr w:type="gramEnd"/>
+    </w:p>
+    <w:p>
+      <w:pPr>
+        <w:pStyle w:val="PargrafodaLista"/>
+        <w:numPr>
+          <w:ilvl w:val="0"/>
+          <w:numId w:val="13"/>
+        </w:numPr>
+        <w:rPr>
+          <w:rFonts w:ascii="Arial" w:hAnsi="Arial" w:cs="Arial"/>
+          <w:sz w:val="24"/>
+          <w:szCs w:val="24"/>
+          <w:lang w:val="pt-BR"/>
+        </w:rPr>
+      </w:pPr>
+      <w:r>
+        <w:rPr>
+          <w:rFonts w:ascii="Arial" w:hAnsi="Arial" w:cs="Arial"/>
+          <w:sz w:val="24"/>
+          <w:szCs w:val="24"/>
+          <w:lang w:val="pt-BR"/>
+        </w:rPr>
+        <w:t>G</w:t>
+      </w:r>
+      <w:r>
+        <w:rPr>
+          <w:rFonts w:ascii="Arial" w:hAnsi="Arial" w:cs="Arial"/>
+          <w:sz w:val="24"/>
+          <w:szCs w:val="24"/>
+          <w:lang w:val="pt-BR"/>
+        </w:rPr>
+        <w:t>abriel Pita</w:t>
+      </w:r>
+      <w:r>
+        <w:rPr>
+          <w:rFonts w:ascii="Arial" w:hAnsi="Arial" w:cs="Arial"/>
+          <w:sz w:val="24"/>
+          <w:szCs w:val="24"/>
+          <w:lang w:val="pt-BR"/>
+        </w:rPr>
+        <w:t xml:space="preserve"> – </w:t>
+      </w:r>
+      <w:r>
+        <w:rPr>
+          <w:rFonts w:ascii="Arial" w:hAnsi="Arial" w:cs="Arial"/>
+          <w:sz w:val="24"/>
+          <w:szCs w:val="24"/>
+          <w:lang w:val="pt-BR"/>
+        </w:rPr>
+        <w:t>Analista de sistemas</w:t>
+      </w:r>
+      <w:r>
+        <w:rPr>
+          <w:rFonts w:ascii="Arial" w:hAnsi="Arial" w:cs="Arial"/>
+          <w:sz w:val="24"/>
+          <w:szCs w:val="24"/>
+          <w:lang w:val="pt-BR"/>
+        </w:rPr>
+        <w:t xml:space="preserve">, engenheiro de </w:t>
+      </w:r>
+      <w:proofErr w:type="gramStart"/>
+      <w:r>
+        <w:rPr>
+          <w:rFonts w:ascii="Arial" w:hAnsi="Arial" w:cs="Arial"/>
+          <w:sz w:val="24"/>
+          <w:szCs w:val="24"/>
+          <w:lang w:val="pt-BR"/>
+        </w:rPr>
+        <w:t>software</w:t>
+      </w:r>
+      <w:proofErr w:type="gramEnd"/>
+    </w:p>
+    <w:p>
+      <w:pPr>
+        <w:pStyle w:val="PargrafodaLista"/>
+        <w:numPr>
+          <w:ilvl w:val="0"/>
+          <w:numId w:val="13"/>
+        </w:numPr>
+        <w:rPr>
+          <w:rFonts w:ascii="Arial" w:hAnsi="Arial" w:cs="Arial"/>
+          <w:sz w:val="24"/>
+          <w:szCs w:val="24"/>
+          <w:lang w:val="pt-BR"/>
+        </w:rPr>
+      </w:pPr>
+      <w:r>
+        <w:rPr>
+          <w:rFonts w:ascii="Arial" w:hAnsi="Arial" w:cs="Arial"/>
+          <w:sz w:val="24"/>
+          <w:szCs w:val="24"/>
+          <w:lang w:val="pt-BR"/>
+        </w:rPr>
+        <w:t xml:space="preserve">Guilherme Araujo – Gerente de projeto, engenheiro de </w:t>
+      </w:r>
+      <w:proofErr w:type="gramStart"/>
+      <w:r>
+        <w:rPr>
+          <w:rFonts w:ascii="Arial" w:hAnsi="Arial" w:cs="Arial"/>
+          <w:sz w:val="24"/>
+          <w:szCs w:val="24"/>
+          <w:lang w:val="pt-BR"/>
+        </w:rPr>
+        <w:t>software</w:t>
+      </w:r>
+      <w:proofErr w:type="gramEnd"/>
+    </w:p>
+    <w:p>
+      <w:pPr>
+        <w:rPr>
+          <w:rFonts w:ascii="Arial" w:hAnsi="Arial" w:cs="Arial"/>
+          <w:lang w:val="pt-BR"/>
+        </w:rPr>
+      </w:pPr>
+    </w:p>
+    <w:p>
+      <w:pPr>
+        <w:pStyle w:val="Ttulo1"/>
+        <w:spacing w:before="240"/>
+        <w:rPr>
+          <w:rFonts w:cs="Arial"/>
+          <w:lang w:val="pt-BR"/>
+        </w:rPr>
+      </w:pPr>
+      <w:r>
+        <w:rPr>
+          <w:rFonts w:cs="Arial"/>
+          <w:lang w:val="pt-BR"/>
+        </w:rPr>
+        <w:t xml:space="preserve">Práticas e </w:t>
+      </w:r>
+      <w:r>
+        <w:rPr>
+          <w:rFonts w:cs="Arial"/>
+          <w:lang w:val="pt-BR"/>
+        </w:rPr>
+        <w:t>monitoramento</w:t>
+      </w:r>
+    </w:p>
+    <w:p>
+      <w:pPr>
+        <w:pStyle w:val="InfoBlue"/>
+        <w:jc w:val="both"/>
+        <w:rPr>
           <w:rFonts w:ascii="Arial" w:hAnsi="Arial" w:cs="Arial"/>
           <w:color w:val="000000" w:themeColor="text1"/>
-        </w:rPr>
-        <w:t>Neste</w:t>
-      </w:r>
-      <w:proofErr w:type="spellEnd"/>
+          <w:sz w:val="24"/>
+          <w:szCs w:val="24"/>
+          <w:lang w:val="pt-BR"/>
+        </w:rPr>
+      </w:pPr>
       <w:r>
         <w:rPr>
           <w:rFonts w:ascii="Arial" w:hAnsi="Arial" w:cs="Arial"/>
           <w:color w:val="000000" w:themeColor="text1"/>
-        </w:rPr>
-        <w:t xml:space="preserve"> </w:t>
-      </w:r>
-      <w:proofErr w:type="spellStart"/>
+          <w:sz w:val="24"/>
+          <w:szCs w:val="24"/>
+          <w:lang w:val="pt-BR"/>
+        </w:rPr>
+        <w:t>Será adotada uma metodologia de desenvolvimento iter</w:t>
+      </w:r>
       <w:r>
         <w:rPr>
           <w:rFonts w:ascii="Arial" w:hAnsi="Arial" w:cs="Arial"/>
           <w:color w:val="000000" w:themeColor="text1"/>
-        </w:rPr>
-        <w:t>documento</w:t>
-      </w:r>
-      <w:proofErr w:type="spellEnd"/>
-      <w:r>
-        <w:rPr>
-          <w:rFonts w:ascii="Arial" w:hAnsi="Arial" w:cs="Arial"/>
-          <w:color w:val="000000" w:themeColor="text1"/>
-        </w:rPr>
-        <w:t xml:space="preserve"> </w:t>
-      </w:r>
-      <w:proofErr w:type="spellStart"/>
-      <w:r>
-        <w:rPr>
-          <w:rFonts w:ascii="Arial" w:hAnsi="Arial" w:cs="Arial"/>
-          <w:color w:val="000000" w:themeColor="text1"/>
-        </w:rPr>
-        <w:t>encontram</w:t>
-      </w:r>
-      <w:proofErr w:type="spellEnd"/>
-      <w:r>
-        <w:rPr>
-          <w:rFonts w:ascii="Arial" w:hAnsi="Arial" w:cs="Arial"/>
-          <w:color w:val="000000" w:themeColor="text1"/>
-        </w:rPr>
-        <w:t xml:space="preserve">-se </w:t>
-      </w:r>
-      <w:proofErr w:type="spellStart"/>
-      <w:r>
-        <w:rPr>
-          <w:rFonts w:ascii="Arial" w:hAnsi="Arial" w:cs="Arial"/>
-          <w:color w:val="000000" w:themeColor="text1"/>
-        </w:rPr>
-        <w:t>informações</w:t>
-      </w:r>
-      <w:proofErr w:type="spellEnd"/>
-      <w:r>
-        <w:rPr>
-          <w:rFonts w:ascii="Arial" w:hAnsi="Arial" w:cs="Arial"/>
-          <w:color w:val="000000" w:themeColor="text1"/>
-        </w:rPr>
-        <w:t xml:space="preserve"> </w:t>
-      </w:r>
-      <w:proofErr w:type="spellStart"/>
-      <w:r>
-        <w:rPr>
-          <w:rFonts w:ascii="Arial" w:hAnsi="Arial" w:cs="Arial"/>
-          <w:color w:val="000000" w:themeColor="text1"/>
-        </w:rPr>
-        <w:t>sobre</w:t>
-      </w:r>
-      <w:proofErr w:type="spellEnd"/>
-      <w:r>
-        <w:rPr>
-          <w:rFonts w:ascii="Arial" w:hAnsi="Arial" w:cs="Arial"/>
-          <w:color w:val="000000" w:themeColor="text1"/>
-        </w:rPr>
-        <w:t xml:space="preserve"> a </w:t>
-      </w:r>
-      <w:proofErr w:type="spellStart"/>
-      <w:r>
-        <w:rPr>
-          <w:rFonts w:ascii="Arial" w:hAnsi="Arial" w:cs="Arial"/>
-          <w:color w:val="000000" w:themeColor="text1"/>
-        </w:rPr>
-        <w:t>equipe</w:t>
-      </w:r>
-      <w:proofErr w:type="spellEnd"/>
-      <w:r>
-        <w:rPr>
-          <w:rFonts w:ascii="Arial" w:hAnsi="Arial" w:cs="Arial"/>
-          <w:color w:val="000000" w:themeColor="text1"/>
-        </w:rPr>
-        <w:t xml:space="preserve"> de </w:t>
-      </w:r>
-      <w:proofErr w:type="spellStart"/>
-      <w:r>
-        <w:rPr>
-          <w:rFonts w:ascii="Arial" w:hAnsi="Arial" w:cs="Arial"/>
-          <w:color w:val="000000" w:themeColor="text1"/>
-        </w:rPr>
-        <w:t>desenvolvimento</w:t>
-      </w:r>
-      <w:proofErr w:type="spellEnd"/>
-      <w:r>
-        <w:rPr>
-          <w:rFonts w:ascii="Arial" w:hAnsi="Arial" w:cs="Arial"/>
-          <w:color w:val="000000" w:themeColor="text1"/>
-        </w:rPr>
-        <w:t xml:space="preserve">, </w:t>
-      </w:r>
-      <w:proofErr w:type="spellStart"/>
-      <w:r>
-        <w:rPr>
-          <w:rFonts w:ascii="Arial" w:hAnsi="Arial" w:cs="Arial"/>
-          <w:color w:val="000000" w:themeColor="text1"/>
-        </w:rPr>
-        <w:t>bem</w:t>
-      </w:r>
-      <w:proofErr w:type="spellEnd"/>
-      <w:r>
-        <w:rPr>
-          <w:rFonts w:ascii="Arial" w:hAnsi="Arial" w:cs="Arial"/>
-          <w:color w:val="000000" w:themeColor="text1"/>
-        </w:rPr>
-        <w:t xml:space="preserve"> </w:t>
+          <w:sz w:val="24"/>
+          <w:szCs w:val="24"/>
+          <w:lang w:val="pt-BR"/>
+        </w:rPr>
+        <w:t xml:space="preserve">ativa, baseada na ferramenta </w:t>
       </w:r>
       <w:proofErr w:type="spellStart"/>
       <w:proofErr w:type="gramStart"/>
@@ -218,8 +446,11 @@
         <w:rPr>
           <w:rFonts w:ascii="Arial" w:hAnsi="Arial" w:cs="Arial"/>
           <w:color w:val="000000" w:themeColor="text1"/>
-        </w:rPr>
-        <w:t>como</w:t>
+          <w:sz w:val="24"/>
+          <w:szCs w:val="24"/>
+          <w:lang w:val="pt-BR"/>
+        </w:rPr>
+        <w:t>OpenUp</w:t>
       </w:r>
       <w:proofErr w:type="spellEnd"/>
       <w:proofErr w:type="gramEnd"/>
@@ -227,532 +458,111 @@
         <w:rPr>
           <w:rFonts w:ascii="Arial" w:hAnsi="Arial" w:cs="Arial"/>
           <w:color w:val="000000" w:themeColor="text1"/>
-        </w:rPr>
-        <w:t xml:space="preserve"> </w:t>
-      </w:r>
-      <w:proofErr w:type="spellStart"/>
+          <w:sz w:val="24"/>
+          <w:szCs w:val="24"/>
+          <w:lang w:val="pt-BR"/>
+        </w:rPr>
+        <w:t xml:space="preserve"> e adaptada ao projeto seguindo referências no material da disciplina Engenharia de Software.</w:t>
+      </w:r>
       <w:r>
         <w:rPr>
           <w:rFonts w:ascii="Arial" w:hAnsi="Arial" w:cs="Arial"/>
           <w:color w:val="000000" w:themeColor="text1"/>
-        </w:rPr>
-        <w:t>suas</w:t>
-      </w:r>
-      <w:proofErr w:type="spellEnd"/>
-      <w:r>
-        <w:rPr>
-          <w:rFonts w:ascii="Arial" w:hAnsi="Arial" w:cs="Arial"/>
-          <w:color w:val="000000" w:themeColor="text1"/>
-        </w:rPr>
-        <w:t xml:space="preserve"> </w:t>
-      </w:r>
-      <w:proofErr w:type="spellStart"/>
-      <w:r>
-        <w:rPr>
-          <w:rFonts w:ascii="Arial" w:hAnsi="Arial" w:cs="Arial"/>
-          <w:color w:val="000000" w:themeColor="text1"/>
-        </w:rPr>
-        <w:t>atribuições</w:t>
-      </w:r>
-      <w:proofErr w:type="spellEnd"/>
-      <w:r>
-        <w:rPr>
-          <w:rFonts w:ascii="Arial" w:hAnsi="Arial" w:cs="Arial"/>
-          <w:color w:val="000000" w:themeColor="text1"/>
-        </w:rPr>
-        <w:t xml:space="preserve">. </w:t>
-      </w:r>
-      <w:r>
-        <w:rPr>
-          <w:rFonts w:ascii="Arial" w:hAnsi="Arial" w:cs="Arial"/>
-          <w:color w:val="000000" w:themeColor="text1"/>
-          <w:lang w:val="pt-BR"/>
-        </w:rPr>
-        <w:t>Também são evidenciadas a forma de desenvolvimento adotada e as m</w:t>
-      </w:r>
-      <w:r>
-        <w:rPr>
-          <w:rFonts w:ascii="Arial" w:hAnsi="Arial" w:cs="Arial"/>
-          <w:color w:val="000000" w:themeColor="text1"/>
-          <w:lang w:val="pt-BR"/>
-        </w:rPr>
-        <w:t xml:space="preserve">etas a serem atingidas com o desenvolvimento deste projeto. Assim, este documento serve </w:t>
-      </w:r>
-      <w:r>
-        <w:rPr>
-          <w:rFonts w:ascii="Arial" w:hAnsi="Arial" w:cs="Arial"/>
-          <w:color w:val="000000" w:themeColor="text1"/>
-          <w:lang w:val="pt-BR"/>
-        </w:rPr>
-        <w:t xml:space="preserve">também </w:t>
-      </w:r>
-      <w:r>
-        <w:rPr>
-          <w:rFonts w:ascii="Arial" w:hAnsi="Arial" w:cs="Arial"/>
-          <w:color w:val="000000" w:themeColor="text1"/>
-          <w:lang w:val="pt-BR"/>
-        </w:rPr>
-        <w:t>como uma</w:t>
-      </w:r>
-      <w:r>
-        <w:rPr>
-          <w:rFonts w:ascii="Arial" w:hAnsi="Arial" w:cs="Arial"/>
-          <w:color w:val="000000" w:themeColor="text1"/>
-          <w:lang w:val="pt-BR"/>
-        </w:rPr>
-        <w:t xml:space="preserve"> ferramenta de acompanhamento do andamento do projeto.</w:t>
+          <w:sz w:val="24"/>
+          <w:szCs w:val="24"/>
+          <w:lang w:val="pt-BR"/>
+        </w:rPr>
+        <w:t xml:space="preserve"> A análise do desenvolvimento do projeto pode ser acompanhada seguindo os seguintes documentos:</w:t>
       </w:r>
     </w:p>
     <w:p>
       <w:pPr>
         <w:pStyle w:val="Corpodetexto"/>
-        <w:rPr>
-          <w:lang w:val="pt-BR"/>
-        </w:rPr>
-      </w:pPr>
+        <w:numPr>
+          <w:ilvl w:val="0"/>
+          <w:numId w:val="14"/>
+        </w:numPr>
+        <w:rPr>
+          <w:rFonts w:ascii="Arial" w:hAnsi="Arial" w:cs="Arial"/>
+          <w:sz w:val="24"/>
+          <w:szCs w:val="24"/>
+          <w:lang w:val="pt-BR"/>
+        </w:rPr>
+      </w:pPr>
+      <w:r>
+        <w:rPr>
+          <w:rFonts w:ascii="Arial" w:hAnsi="Arial" w:cs="Arial"/>
+          <w:sz w:val="24"/>
+          <w:szCs w:val="24"/>
+          <w:lang w:val="pt-BR"/>
+        </w:rPr>
+        <w:t>Plano de Iteração – descrição e estimativa dos itens da iteração</w:t>
+      </w:r>
+      <w:r>
+        <w:rPr>
+          <w:rFonts w:ascii="Arial" w:hAnsi="Arial" w:cs="Arial"/>
+          <w:sz w:val="24"/>
+          <w:szCs w:val="24"/>
+          <w:lang w:val="pt-BR"/>
+        </w:rPr>
+        <w:t>.</w:t>
+      </w:r>
     </w:p>
     <w:p>
       <w:pPr>
-        <w:pStyle w:val="Ttulo1"/>
-        <w:rPr>
-          <w:rFonts w:cs="Arial"/>
-        </w:rPr>
-      </w:pPr>
-      <w:proofErr w:type="spellStart"/>
-      <w:r>
-        <w:rPr>
-          <w:rFonts w:cs="Arial"/>
-        </w:rPr>
-        <w:t>Organização</w:t>
-      </w:r>
-      <w:proofErr w:type="spellEnd"/>
-      <w:r>
-        <w:rPr>
-          <w:rFonts w:cs="Arial"/>
-        </w:rPr>
-        <w:t xml:space="preserve"> do </w:t>
-      </w:r>
-      <w:proofErr w:type="spellStart"/>
-      <w:r>
-        <w:rPr>
-          <w:rFonts w:cs="Arial"/>
-        </w:rPr>
-        <w:t>Projeto</w:t>
-      </w:r>
-      <w:proofErr w:type="spellEnd"/>
+        <w:pStyle w:val="Corpodetexto"/>
+        <w:numPr>
+          <w:ilvl w:val="0"/>
+          <w:numId w:val="14"/>
+        </w:numPr>
+        <w:rPr>
+          <w:rFonts w:ascii="Arial" w:hAnsi="Arial" w:cs="Arial"/>
+          <w:sz w:val="24"/>
+          <w:szCs w:val="24"/>
+          <w:lang w:val="pt-BR"/>
+        </w:rPr>
+      </w:pPr>
+      <w:r>
+        <w:rPr>
+          <w:rFonts w:ascii="Arial" w:hAnsi="Arial" w:cs="Arial"/>
+          <w:sz w:val="24"/>
+          <w:szCs w:val="24"/>
+          <w:lang w:val="pt-BR"/>
+        </w:rPr>
+        <w:t>Relatório de Riscos – contém os riscos que podem ocorrer no desenvolvimento do projeto.</w:t>
+      </w:r>
     </w:p>
     <w:p>
       <w:pPr>
-        <w:pStyle w:val="InfoBlue"/>
-        <w:jc w:val="both"/>
-        <w:rPr>
-          <w:rFonts w:ascii="Arial" w:hAnsi="Arial" w:cs="Arial"/>
-        </w:rPr>
-      </w:pPr>
-      <w:r>
-        <w:rPr>
-          <w:rFonts w:ascii="Arial" w:hAnsi="Arial" w:cs="Arial"/>
-        </w:rPr>
-        <w:t>[</w:t>
-      </w:r>
-      <w:r>
-        <w:rPr>
-          <w:rFonts w:ascii="Arial" w:hAnsi="Arial" w:cs="Arial"/>
-        </w:rPr>
-        <w:t>Introduce the project team, team members</w:t>
-      </w:r>
-      <w:r>
-        <w:rPr>
-          <w:rFonts w:ascii="Arial" w:hAnsi="Arial" w:cs="Arial"/>
-        </w:rPr>
-        <w:t>,</w:t>
-      </w:r>
-      <w:r>
-        <w:rPr>
-          <w:rFonts w:ascii="Arial" w:hAnsi="Arial" w:cs="Arial"/>
-        </w:rPr>
-        <w:t xml:space="preserve"> and</w:t>
-      </w:r>
-      <w:r>
-        <w:rPr>
-          <w:rFonts w:ascii="Arial" w:hAnsi="Arial" w:cs="Arial"/>
-        </w:rPr>
-        <w:t xml:space="preserve"> roles</w:t>
-      </w:r>
-      <w:r>
-        <w:rPr>
-          <w:rFonts w:ascii="Arial" w:hAnsi="Arial" w:cs="Arial"/>
-        </w:rPr>
-        <w:t xml:space="preserve"> that</w:t>
-      </w:r>
-      <w:r>
-        <w:rPr>
-          <w:rFonts w:ascii="Arial" w:hAnsi="Arial" w:cs="Arial"/>
-        </w:rPr>
-        <w:t xml:space="preserve"> </w:t>
-      </w:r>
-      <w:r>
-        <w:rPr>
-          <w:rFonts w:ascii="Arial" w:hAnsi="Arial" w:cs="Arial"/>
-        </w:rPr>
-        <w:t>they play</w:t>
-      </w:r>
-      <w:r>
-        <w:rPr>
-          <w:rFonts w:ascii="Arial" w:hAnsi="Arial" w:cs="Arial"/>
-        </w:rPr>
-        <w:t xml:space="preserve"> during</w:t>
-      </w:r>
-      <w:r>
-        <w:rPr>
-          <w:rFonts w:ascii="Arial" w:hAnsi="Arial" w:cs="Arial"/>
-        </w:rPr>
-        <w:t xml:space="preserve"> this project</w:t>
-      </w:r>
-      <w:r>
-        <w:rPr>
-          <w:rFonts w:ascii="Arial" w:hAnsi="Arial" w:cs="Arial"/>
-        </w:rPr>
-        <w:t>. If applicable, introduce work areas, domains</w:t>
-      </w:r>
-      <w:r>
-        <w:rPr>
-          <w:rFonts w:ascii="Arial" w:hAnsi="Arial" w:cs="Arial"/>
-        </w:rPr>
-        <w:t>,</w:t>
-      </w:r>
-      <w:r>
-        <w:rPr>
-          <w:rFonts w:ascii="Arial" w:hAnsi="Arial" w:cs="Arial"/>
-        </w:rPr>
-        <w:t xml:space="preserve"> or technical work packages </w:t>
-      </w:r>
-      <w:r>
-        <w:rPr>
-          <w:rFonts w:ascii="Arial" w:hAnsi="Arial" w:cs="Arial"/>
-        </w:rPr>
-        <w:t xml:space="preserve">that are </w:t>
-      </w:r>
-      <w:r>
-        <w:rPr>
-          <w:rFonts w:ascii="Arial" w:hAnsi="Arial" w:cs="Arial"/>
-        </w:rPr>
-        <w:t>assigned to team members. Introduce neighboring projects, relationships</w:t>
-      </w:r>
-      <w:r>
-        <w:rPr>
-          <w:rFonts w:ascii="Arial" w:hAnsi="Arial" w:cs="Arial"/>
-        </w:rPr>
-        <w:t>,</w:t>
-      </w:r>
-      <w:r>
-        <w:rPr>
-          <w:rFonts w:ascii="Arial" w:hAnsi="Arial" w:cs="Arial"/>
-        </w:rPr>
-        <w:t xml:space="preserve"> and communication channels. If the project is introduced somewhere else, reference </w:t>
-      </w:r>
-      <w:r>
-        <w:rPr>
-          <w:rFonts w:ascii="Arial" w:hAnsi="Arial" w:cs="Arial"/>
-        </w:rPr>
-        <w:t>that</w:t>
-      </w:r>
-      <w:r>
-        <w:rPr>
-          <w:rFonts w:ascii="Arial" w:hAnsi="Arial" w:cs="Arial"/>
-        </w:rPr>
-        <w:t xml:space="preserve"> location</w:t>
-      </w:r>
-      <w:r>
-        <w:rPr>
-          <w:rFonts w:ascii="Arial" w:hAnsi="Arial" w:cs="Arial"/>
-        </w:rPr>
-        <w:t xml:space="preserve"> with a link</w:t>
-      </w:r>
-      <w:r>
-        <w:rPr>
-          <w:rFonts w:ascii="Arial" w:hAnsi="Arial" w:cs="Arial"/>
-        </w:rPr>
-        <w:t>.</w:t>
-      </w:r>
-      <w:r>
-        <w:rPr>
-          <w:rFonts w:ascii="Arial" w:hAnsi="Arial" w:cs="Arial"/>
-        </w:rPr>
-        <w:t>]</w:t>
+        <w:pStyle w:val="Corpodetexto"/>
+        <w:numPr>
+          <w:ilvl w:val="0"/>
+          <w:numId w:val="14"/>
+        </w:numPr>
+        <w:rPr>
+          <w:rFonts w:ascii="Arial" w:hAnsi="Arial" w:cs="Arial"/>
+          <w:sz w:val="24"/>
+          <w:szCs w:val="24"/>
+          <w:lang w:val="pt-BR"/>
+        </w:rPr>
+      </w:pPr>
+      <w:r>
+        <w:rPr>
+          <w:rFonts w:ascii="Arial" w:hAnsi="Arial" w:cs="Arial"/>
+          <w:sz w:val="24"/>
+          <w:szCs w:val="24"/>
+          <w:lang w:val="pt-BR"/>
+        </w:rPr>
+        <w:t>Relatório de Requisitos – serve como base para a implementação.</w:t>
       </w:r>
     </w:p>
     <w:p>
       <w:pPr>
-        <w:pStyle w:val="Ttulo1"/>
-        <w:spacing w:before="240"/>
-        <w:rPr>
-          <w:rFonts w:cs="Arial"/>
-        </w:rPr>
-      </w:pPr>
-      <w:bookmarkStart w:id="3" w:name="_Toc524312847"/>
-      <w:bookmarkStart w:id="4" w:name="_Toc20734070"/>
-      <w:proofErr w:type="spellStart"/>
-      <w:r>
-        <w:rPr>
-          <w:rFonts w:cs="Arial"/>
-        </w:rPr>
-        <w:t>Práticas</w:t>
-      </w:r>
-      <w:proofErr w:type="spellEnd"/>
-      <w:r>
-        <w:rPr>
-          <w:rFonts w:cs="Arial"/>
-        </w:rPr>
-        <w:t xml:space="preserve"> e medicos do </w:t>
-      </w:r>
-      <w:proofErr w:type="spellStart"/>
-      <w:r>
-        <w:rPr>
-          <w:rFonts w:cs="Arial"/>
-        </w:rPr>
-        <w:t>projeto</w:t>
-      </w:r>
-      <w:proofErr w:type="spellEnd"/>
-    </w:p>
-    <w:p>
-      <w:pPr>
-        <w:pStyle w:val="InfoBlue"/>
-        <w:jc w:val="both"/>
-        <w:rPr>
-          <w:rFonts w:ascii="Arial" w:hAnsi="Arial" w:cs="Arial"/>
-        </w:rPr>
-      </w:pPr>
-      <w:r>
-        <w:rPr>
-          <w:rFonts w:ascii="Arial" w:hAnsi="Arial" w:cs="Arial"/>
-        </w:rPr>
-        <w:t>[</w:t>
-      </w:r>
-      <w:r>
-        <w:rPr>
-          <w:rFonts w:ascii="Arial" w:hAnsi="Arial" w:cs="Arial"/>
-        </w:rPr>
-        <w:t xml:space="preserve">Describe or reference </w:t>
-      </w:r>
-      <w:r>
-        <w:rPr>
-          <w:rFonts w:ascii="Arial" w:hAnsi="Arial" w:cs="Arial"/>
-        </w:rPr>
-        <w:t xml:space="preserve">which </w:t>
-      </w:r>
-      <w:r>
-        <w:rPr>
-          <w:rFonts w:ascii="Arial" w:hAnsi="Arial" w:cs="Arial"/>
-        </w:rPr>
-        <w:t xml:space="preserve">management and technical practices </w:t>
-      </w:r>
-      <w:r>
-        <w:rPr>
-          <w:rFonts w:ascii="Arial" w:hAnsi="Arial" w:cs="Arial"/>
-        </w:rPr>
-        <w:t>will be used</w:t>
-      </w:r>
-      <w:r>
-        <w:rPr>
-          <w:rFonts w:ascii="Arial" w:hAnsi="Arial" w:cs="Arial"/>
-        </w:rPr>
-        <w:t xml:space="preserve"> in the project</w:t>
-      </w:r>
-      <w:r>
-        <w:rPr>
-          <w:rFonts w:ascii="Arial" w:hAnsi="Arial" w:cs="Arial"/>
-        </w:rPr>
-        <w:t xml:space="preserve">, such as </w:t>
-      </w:r>
-      <w:r>
-        <w:rPr>
-          <w:rFonts w:ascii="Arial" w:hAnsi="Arial" w:cs="Arial"/>
-        </w:rPr>
-        <w:t xml:space="preserve">iterative development, </w:t>
-      </w:r>
-      <w:r>
-        <w:rPr>
-          <w:rFonts w:ascii="Arial" w:hAnsi="Arial" w:cs="Arial"/>
-        </w:rPr>
-        <w:t>continuous integration</w:t>
-      </w:r>
-      <w:r>
-        <w:rPr>
-          <w:rFonts w:ascii="Arial" w:hAnsi="Arial" w:cs="Arial"/>
-        </w:rPr>
-        <w:t>,</w:t>
-      </w:r>
-      <w:r>
-        <w:rPr>
-          <w:rFonts w:ascii="Arial" w:hAnsi="Arial" w:cs="Arial"/>
-        </w:rPr>
-        <w:t xml:space="preserve"> </w:t>
-      </w:r>
-      <w:r>
-        <w:rPr>
-          <w:rFonts w:ascii="Arial" w:hAnsi="Arial" w:cs="Arial"/>
-        </w:rPr>
-        <w:t xml:space="preserve">independent testing </w:t>
-      </w:r>
-      <w:r>
-        <w:rPr>
-          <w:rFonts w:ascii="Arial" w:hAnsi="Arial" w:cs="Arial"/>
-        </w:rPr>
-        <w:t xml:space="preserve">and list any </w:t>
-      </w:r>
-      <w:r>
-        <w:rPr>
-          <w:rFonts w:ascii="Arial" w:hAnsi="Arial" w:cs="Arial"/>
-        </w:rPr>
-        <w:t>changes</w:t>
-      </w:r>
-      <w:r>
-        <w:rPr>
-          <w:rFonts w:ascii="Arial" w:hAnsi="Arial" w:cs="Arial"/>
-        </w:rPr>
-        <w:t xml:space="preserve"> or particular configuration to the project</w:t>
-      </w:r>
-      <w:r>
-        <w:rPr>
-          <w:rFonts w:ascii="Arial" w:hAnsi="Arial" w:cs="Arial"/>
-        </w:rPr>
-        <w:t xml:space="preserve">. </w:t>
-      </w:r>
-      <w:r>
-        <w:rPr>
-          <w:rFonts w:ascii="Arial" w:hAnsi="Arial" w:cs="Arial"/>
-        </w:rPr>
-        <w:t>Specify how you will track progress</w:t>
-      </w:r>
-      <w:r>
-        <w:rPr>
-          <w:rFonts w:ascii="Arial" w:hAnsi="Arial" w:cs="Arial"/>
-        </w:rPr>
-        <w:t xml:space="preserve"> in each practice.</w:t>
-      </w:r>
-      <w:r>
-        <w:rPr>
-          <w:rFonts w:ascii="Arial" w:hAnsi="Arial" w:cs="Arial"/>
-        </w:rPr>
-        <w:t xml:space="preserve"> </w:t>
-      </w:r>
-      <w:r>
-        <w:rPr>
-          <w:rFonts w:ascii="Arial" w:hAnsi="Arial" w:cs="Arial"/>
-        </w:rPr>
-        <w:t>As</w:t>
-      </w:r>
-      <w:r>
-        <w:rPr>
-          <w:rFonts w:ascii="Arial" w:hAnsi="Arial" w:cs="Arial"/>
-        </w:rPr>
-        <w:t xml:space="preserve"> an example</w:t>
-      </w:r>
-      <w:r>
-        <w:rPr>
-          <w:rFonts w:ascii="Arial" w:hAnsi="Arial" w:cs="Arial"/>
-        </w:rPr>
-        <w:t>,</w:t>
-      </w:r>
-      <w:r>
-        <w:rPr>
-          <w:rFonts w:ascii="Arial" w:hAnsi="Arial" w:cs="Arial"/>
-        </w:rPr>
-        <w:t xml:space="preserve"> for iterative development the team may decide to</w:t>
-      </w:r>
-      <w:r>
-        <w:rPr>
-          <w:rFonts w:ascii="Arial" w:hAnsi="Arial" w:cs="Arial"/>
-        </w:rPr>
-        <w:t xml:space="preserve"> use iteration assessments </w:t>
-      </w:r>
-      <w:r>
-        <w:rPr>
-          <w:rFonts w:ascii="Arial" w:hAnsi="Arial" w:cs="Arial"/>
-        </w:rPr>
-        <w:t xml:space="preserve">and </w:t>
-      </w:r>
-      <w:r>
-        <w:rPr>
-          <w:rFonts w:ascii="Arial" w:hAnsi="Arial" w:cs="Arial"/>
-        </w:rPr>
-        <w:t>i</w:t>
-      </w:r>
-      <w:r>
-        <w:rPr>
-          <w:rFonts w:ascii="Arial" w:hAnsi="Arial" w:cs="Arial"/>
-        </w:rPr>
-        <w:t xml:space="preserve">teration </w:t>
-      </w:r>
-      <w:proofErr w:type="spellStart"/>
-      <w:r>
-        <w:rPr>
-          <w:rFonts w:ascii="Arial" w:hAnsi="Arial" w:cs="Arial"/>
-        </w:rPr>
-        <w:t>b</w:t>
-      </w:r>
-      <w:r>
-        <w:rPr>
-          <w:rFonts w:ascii="Arial" w:hAnsi="Arial" w:cs="Arial"/>
-        </w:rPr>
-        <w:t>urndown</w:t>
-      </w:r>
-      <w:proofErr w:type="spellEnd"/>
-      <w:r>
-        <w:rPr>
-          <w:rFonts w:ascii="Arial" w:hAnsi="Arial" w:cs="Arial"/>
-        </w:rPr>
-        <w:t xml:space="preserve"> reports</w:t>
-      </w:r>
-      <w:r>
-        <w:rPr>
-          <w:rFonts w:ascii="Arial" w:hAnsi="Arial" w:cs="Arial"/>
-        </w:rPr>
-        <w:t xml:space="preserve"> and </w:t>
-      </w:r>
-      <w:r>
-        <w:rPr>
-          <w:rFonts w:ascii="Arial" w:hAnsi="Arial" w:cs="Arial"/>
-        </w:rPr>
-        <w:t xml:space="preserve">collect </w:t>
-      </w:r>
-      <w:r>
-        <w:rPr>
-          <w:rFonts w:ascii="Arial" w:hAnsi="Arial" w:cs="Arial"/>
-        </w:rPr>
-        <w:t>metrics such as velocity (</w:t>
-      </w:r>
-      <w:r>
-        <w:rPr>
-          <w:rFonts w:ascii="Arial" w:hAnsi="Arial" w:cs="Arial"/>
-        </w:rPr>
-        <w:t xml:space="preserve">completed work item </w:t>
-      </w:r>
-      <w:r>
-        <w:rPr>
-          <w:rFonts w:ascii="Arial" w:hAnsi="Arial" w:cs="Arial"/>
-        </w:rPr>
-        <w:t>points/</w:t>
-      </w:r>
-      <w:r>
-        <w:rPr>
-          <w:rFonts w:ascii="Arial" w:hAnsi="Arial" w:cs="Arial"/>
-        </w:rPr>
-        <w:t xml:space="preserve"> </w:t>
-      </w:r>
-      <w:r>
-        <w:rPr>
-          <w:rFonts w:ascii="Arial" w:hAnsi="Arial" w:cs="Arial"/>
-        </w:rPr>
-        <w:t>iteration)</w:t>
-      </w:r>
-      <w:r>
-        <w:rPr>
-          <w:rFonts w:ascii="Arial" w:hAnsi="Arial" w:cs="Arial"/>
-        </w:rPr>
-        <w:t>.</w:t>
-      </w:r>
+        <w:pStyle w:val="Corpodetexto"/>
+        <w:rPr>
+          <w:lang w:val="pt-BR"/>
+        </w:rPr>
+      </w:pPr>
     </w:p>
     <w:bookmarkEnd w:id="3"/>
     <w:bookmarkEnd w:id="4"/>
@@ -761,44 +571,16 @@
         <w:pStyle w:val="Ttulo1"/>
         <w:rPr>
           <w:rFonts w:cs="Arial"/>
-        </w:rPr>
-      </w:pPr>
-      <w:proofErr w:type="spellStart"/>
+          <w:lang w:val="pt-BR"/>
+        </w:rPr>
+      </w:pPr>
       <w:r>
         <w:rPr>
           <w:rFonts w:cs="Arial"/>
-        </w:rPr>
-        <w:t>Metas</w:t>
-      </w:r>
-      <w:proofErr w:type="spellEnd"/>
-      <w:r>
-        <w:rPr>
-          <w:rFonts w:cs="Arial"/>
-        </w:rPr>
-        <w:t xml:space="preserve"> e </w:t>
-      </w:r>
-      <w:proofErr w:type="spellStart"/>
-      <w:r>
-        <w:rPr>
-          <w:rFonts w:cs="Arial"/>
-        </w:rPr>
-        <w:t>objetivos</w:t>
-      </w:r>
-      <w:proofErr w:type="spellEnd"/>
-      <w:r>
-        <w:rPr>
-          <w:rFonts w:cs="Arial"/>
-        </w:rPr>
-        <w:t xml:space="preserve"> do </w:t>
-      </w:r>
-      <w:proofErr w:type="spellStart"/>
-      <w:r>
-        <w:rPr>
-          <w:rFonts w:cs="Arial"/>
-        </w:rPr>
-        <w:t>projeto</w:t>
-      </w:r>
-      <w:proofErr w:type="spellEnd"/>
+          <w:lang w:val="pt-BR"/>
+        </w:rPr>
+        <w:t>Metas e objetivos do projeto</w:t>
+      </w:r>
     </w:p>
     <w:p>
       <w:pPr>
@@ -836,21 +618,7 @@
         <w:rPr>
           <w:rFonts w:ascii="Arial" w:hAnsi="Arial" w:cs="Arial"/>
         </w:rPr>
-        <w:t xml:space="preserve">and define milestones. For example, use the </w:t>
-      </w:r>
-      <w:proofErr w:type="gramStart"/>
-      <w:r>
-        <w:rPr>
-          <w:rFonts w:ascii="Arial" w:hAnsi="Arial" w:cs="Arial"/>
-        </w:rPr>
-        <w:t>following</w:t>
-      </w:r>
-      <w:proofErr w:type="gramEnd"/>
-      <w:r>
-        <w:rPr>
-          <w:rFonts w:ascii="Arial" w:hAnsi="Arial" w:cs="Arial"/>
-        </w:rPr>
-        <w:t xml:space="preserve"> table to lay</w:t>
+        <w:t>and define milestones. For example, use the following table to lay</w:t>
       </w:r>
       <w:r>
         <w:rPr>
@@ -992,14 +760,7 @@
                 <w:rFonts w:ascii="Arial" w:hAnsi="Arial" w:cs="Arial"/>
                 <w:lang w:val="pt-BR"/>
               </w:rPr>
-              <w:t>riscos e cen</w:t>
-            </w:r>
-            <w:r>
-              <w:rPr>
-                <w:rFonts w:ascii="Arial" w:hAnsi="Arial" w:cs="Arial"/>
-                <w:lang w:val="pt-BR"/>
-              </w:rPr>
-              <w:t>ários de caso de uso)</w:t>
+              <w:t>riscos e cenários de caso de uso)</w:t>
             </w:r>
           </w:p>
         </w:tc>
@@ -1133,6 +894,7 @@
               <w:rPr>
                 <w:rFonts w:ascii="Arial" w:hAnsi="Arial" w:cs="Arial"/>
               </w:rPr>
+              <w:lastRenderedPageBreak/>
               <w:t xml:space="preserve">Develop </w:t>
             </w:r>
             <w:r>
@@ -1172,6 +934,7 @@
               <w:rPr>
                 <w:rFonts w:ascii="Arial" w:hAnsi="Arial" w:cs="Arial"/>
               </w:rPr>
+              <w:lastRenderedPageBreak/>
               <w:t>Date from/Date to</w:t>
             </w:r>
           </w:p>
@@ -1216,6 +979,7 @@
               <w:rPr>
                 <w:rFonts w:ascii="Arial" w:hAnsi="Arial" w:cs="Arial"/>
               </w:rPr>
+              <w:lastRenderedPageBreak/>
               <w:t>I2</w:t>
             </w:r>
           </w:p>
@@ -1400,7 +1164,6 @@
         <w:rPr>
           <w:rFonts w:cs="Arial"/>
         </w:rPr>
-        <w:lastRenderedPageBreak/>
         <w:t>Lições</w:t>
       </w:r>
       <w:proofErr w:type="spellEnd"/>
@@ -1408,8 +1171,16 @@
         <w:rPr>
           <w:rFonts w:cs="Arial"/>
         </w:rPr>
-        <w:t xml:space="preserve"> aprendidas</w:t>
-      </w:r>
+        <w:t xml:space="preserve"> </w:t>
+      </w:r>
+      <w:proofErr w:type="spellStart"/>
+      <w:r>
+        <w:rPr>
+          <w:rFonts w:cs="Arial"/>
+        </w:rPr>
+        <w:t>aprendidas</w:t>
+      </w:r>
+      <w:proofErr w:type="spellEnd"/>
     </w:p>
     <w:p>
       <w:pPr>
@@ -2392,6 +2163,119 @@
     </w:lvl>
   </w:abstractNum>
   <w:abstractNum w:abstractNumId="6">
+    <w:nsid w:val="3DEE029B"/>
+    <w:multiLevelType w:val="hybridMultilevel"/>
+    <w:tmpl w:val="6AC234A0"/>
+    <w:lvl w:ilvl="0" w:tplc="04160001">
+      <w:start w:val="1"/>
+      <w:numFmt w:val="bullet"/>
+      <w:lvlText w:val=""/>
+      <w:lvlJc w:val="left"/>
+      <w:pPr>
+        <w:ind w:left="720" w:hanging="360"/>
+      </w:pPr>
+      <w:rPr>
+        <w:rFonts w:ascii="Symbol" w:hAnsi="Symbol" w:hint="default"/>
+      </w:rPr>
+    </w:lvl>
+    <w:lvl w:ilvl="1" w:tplc="04160003" w:tentative="1">
+      <w:start w:val="1"/>
+      <w:numFmt w:val="bullet"/>
+      <w:lvlText w:val="o"/>
+      <w:lvlJc w:val="left"/>
+      <w:pPr>
+        <w:ind w:left="1440" w:hanging="360"/>
+      </w:pPr>
+      <w:rPr>
+        <w:rFonts w:ascii="Courier New" w:hAnsi="Courier New" w:cs="Courier New" w:hint="default"/>
+      </w:rPr>
+    </w:lvl>
+    <w:lvl w:ilvl="2" w:tplc="04160005" w:tentative="1">
+      <w:start w:val="1"/>
+      <w:numFmt w:val="bullet"/>
+      <w:lvlText w:val=""/>
+      <w:lvlJc w:val="left"/>
+      <w:pPr>
+        <w:ind w:left="2160" w:hanging="360"/>
+      </w:pPr>
+      <w:rPr>
+        <w:rFonts w:ascii="Wingdings" w:hAnsi="Wingdings" w:hint="default"/>
+      </w:rPr>
+    </w:lvl>
+    <w:lvl w:ilvl="3" w:tplc="04160001" w:tentative="1">
+      <w:start w:val="1"/>
+      <w:numFmt w:val="bullet"/>
+      <w:lvlText w:val=""/>
+      <w:lvlJc w:val="left"/>
+      <w:pPr>
+        <w:ind w:left="2880" w:hanging="360"/>
+      </w:pPr>
+      <w:rPr>
+        <w:rFonts w:ascii="Symbol" w:hAnsi="Symbol" w:hint="default"/>
+      </w:rPr>
+    </w:lvl>
+    <w:lvl w:ilvl="4" w:tplc="04160003" w:tentative="1">
+      <w:start w:val="1"/>
+      <w:numFmt w:val="bullet"/>
+      <w:lvlText w:val="o"/>
+      <w:lvlJc w:val="left"/>
+      <w:pPr>
+        <w:ind w:left="3600" w:hanging="360"/>
+      </w:pPr>
+      <w:rPr>
+        <w:rFonts w:ascii="Courier New" w:hAnsi="Courier New" w:cs="Courier New" w:hint="default"/>
+      </w:rPr>
+    </w:lvl>
+    <w:lvl w:ilvl="5" w:tplc="04160005" w:tentative="1">
+      <w:start w:val="1"/>
+      <w:numFmt w:val="bullet"/>
+      <w:lvlText w:val=""/>
+      <w:lvlJc w:val="left"/>
+      <w:pPr>
+        <w:ind w:left="4320" w:hanging="360"/>
+      </w:pPr>
+      <w:rPr>
+        <w:rFonts w:ascii="Wingdings" w:hAnsi="Wingdings" w:hint="default"/>
+      </w:rPr>
+    </w:lvl>
+    <w:lvl w:ilvl="6" w:tplc="04160001" w:tentative="1">
+      <w:start w:val="1"/>
+      <w:numFmt w:val="bullet"/>
+      <w:lvlText w:val=""/>
+      <w:lvlJc w:val="left"/>
+      <w:pPr>
+        <w:ind w:left="5040" w:hanging="360"/>
+      </w:pPr>
+      <w:rPr>
+        <w:rFonts w:ascii="Symbol" w:hAnsi="Symbol" w:hint="default"/>
+      </w:rPr>
+    </w:lvl>
+    <w:lvl w:ilvl="7" w:tplc="04160003" w:tentative="1">
+      <w:start w:val="1"/>
+      <w:numFmt w:val="bullet"/>
+      <w:lvlText w:val="o"/>
+      <w:lvlJc w:val="left"/>
+      <w:pPr>
+        <w:ind w:left="5760" w:hanging="360"/>
+      </w:pPr>
+      <w:rPr>
+        <w:rFonts w:ascii="Courier New" w:hAnsi="Courier New" w:cs="Courier New" w:hint="default"/>
+      </w:rPr>
+    </w:lvl>
+    <w:lvl w:ilvl="8" w:tplc="04160005" w:tentative="1">
+      <w:start w:val="1"/>
+      <w:numFmt w:val="bullet"/>
+      <w:lvlText w:val=""/>
+      <w:lvlJc w:val="left"/>
+      <w:pPr>
+        <w:ind w:left="6480" w:hanging="360"/>
+      </w:pPr>
+      <w:rPr>
+        <w:rFonts w:ascii="Wingdings" w:hAnsi="Wingdings" w:hint="default"/>
+      </w:rPr>
+    </w:lvl>
+  </w:abstractNum>
+  <w:abstractNum w:abstractNumId="7">
     <w:nsid w:val="49D94CAF"/>
     <w:multiLevelType w:val="hybridMultilevel"/>
     <w:tmpl w:val="3E5250E8"/>
@@ -2531,7 +2415,7 @@
       </w:rPr>
     </w:lvl>
   </w:abstractNum>
-  <w:abstractNum w:abstractNumId="7">
+  <w:abstractNum w:abstractNumId="8">
     <w:nsid w:val="50BE53B6"/>
     <w:multiLevelType w:val="multilevel"/>
     <w:tmpl w:val="4C8C0626"/>
@@ -2645,7 +2529,120 @@
       </w:pPr>
     </w:lvl>
   </w:abstractNum>
-  <w:abstractNum w:abstractNumId="8">
+  <w:abstractNum w:abstractNumId="9">
+    <w:nsid w:val="5FA87E75"/>
+    <w:multiLevelType w:val="hybridMultilevel"/>
+    <w:tmpl w:val="4C863A7C"/>
+    <w:lvl w:ilvl="0" w:tplc="04160001">
+      <w:start w:val="1"/>
+      <w:numFmt w:val="bullet"/>
+      <w:lvlText w:val=""/>
+      <w:lvlJc w:val="left"/>
+      <w:pPr>
+        <w:ind w:left="1440" w:hanging="360"/>
+      </w:pPr>
+      <w:rPr>
+        <w:rFonts w:ascii="Symbol" w:hAnsi="Symbol" w:hint="default"/>
+      </w:rPr>
+    </w:lvl>
+    <w:lvl w:ilvl="1" w:tplc="04160003" w:tentative="1">
+      <w:start w:val="1"/>
+      <w:numFmt w:val="bullet"/>
+      <w:lvlText w:val="o"/>
+      <w:lvlJc w:val="left"/>
+      <w:pPr>
+        <w:ind w:left="2160" w:hanging="360"/>
+      </w:pPr>
+      <w:rPr>
+        <w:rFonts w:ascii="Courier New" w:hAnsi="Courier New" w:cs="Courier New" w:hint="default"/>
+      </w:rPr>
+    </w:lvl>
+    <w:lvl w:ilvl="2" w:tplc="04160005" w:tentative="1">
+      <w:start w:val="1"/>
+      <w:numFmt w:val="bullet"/>
+      <w:lvlText w:val=""/>
+      <w:lvlJc w:val="left"/>
+      <w:pPr>
+        <w:ind w:left="2880" w:hanging="360"/>
+      </w:pPr>
+      <w:rPr>
+        <w:rFonts w:ascii="Wingdings" w:hAnsi="Wingdings" w:hint="default"/>
+      </w:rPr>
+    </w:lvl>
+    <w:lvl w:ilvl="3" w:tplc="04160001" w:tentative="1">
+      <w:start w:val="1"/>
+      <w:numFmt w:val="bullet"/>
+      <w:lvlText w:val=""/>
+      <w:lvlJc w:val="left"/>
+      <w:pPr>
+        <w:ind w:left="3600" w:hanging="360"/>
+      </w:pPr>
+      <w:rPr>
+        <w:rFonts w:ascii="Symbol" w:hAnsi="Symbol" w:hint="default"/>
+      </w:rPr>
+    </w:lvl>
+    <w:lvl w:ilvl="4" w:tplc="04160003" w:tentative="1">
+      <w:start w:val="1"/>
+      <w:numFmt w:val="bullet"/>
+      <w:lvlText w:val="o"/>
+      <w:lvlJc w:val="left"/>
+      <w:pPr>
+        <w:ind w:left="4320" w:hanging="360"/>
+      </w:pPr>
+      <w:rPr>
+        <w:rFonts w:ascii="Courier New" w:hAnsi="Courier New" w:cs="Courier New" w:hint="default"/>
+      </w:rPr>
+    </w:lvl>
+    <w:lvl w:ilvl="5" w:tplc="04160005" w:tentative="1">
+      <w:start w:val="1"/>
+      <w:numFmt w:val="bullet"/>
+      <w:lvlText w:val=""/>
+      <w:lvlJc w:val="left"/>
+      <w:pPr>
+        <w:ind w:left="5040" w:hanging="360"/>
+      </w:pPr>
+      <w:rPr>
+        <w:rFonts w:ascii="Wingdings" w:hAnsi="Wingdings" w:hint="default"/>
+      </w:rPr>
+    </w:lvl>
+    <w:lvl w:ilvl="6" w:tplc="04160001" w:tentative="1">
+      <w:start w:val="1"/>
+      <w:numFmt w:val="bullet"/>
+      <w:lvlText w:val=""/>
+      <w:lvlJc w:val="left"/>
+      <w:pPr>
+        <w:ind w:left="5760" w:hanging="360"/>
+      </w:pPr>
+      <w:rPr>
+        <w:rFonts w:ascii="Symbol" w:hAnsi="Symbol" w:hint="default"/>
+      </w:rPr>
+    </w:lvl>
+    <w:lvl w:ilvl="7" w:tplc="04160003" w:tentative="1">
+      <w:start w:val="1"/>
+      <w:numFmt w:val="bullet"/>
+      <w:lvlText w:val="o"/>
+      <w:lvlJc w:val="left"/>
+      <w:pPr>
+        <w:ind w:left="6480" w:hanging="360"/>
+      </w:pPr>
+      <w:rPr>
+        <w:rFonts w:ascii="Courier New" w:hAnsi="Courier New" w:cs="Courier New" w:hint="default"/>
+      </w:rPr>
+    </w:lvl>
+    <w:lvl w:ilvl="8" w:tplc="04160005" w:tentative="1">
+      <w:start w:val="1"/>
+      <w:numFmt w:val="bullet"/>
+      <w:lvlText w:val=""/>
+      <w:lvlJc w:val="left"/>
+      <w:pPr>
+        <w:ind w:left="7200" w:hanging="360"/>
+      </w:pPr>
+      <w:rPr>
+        <w:rFonts w:ascii="Wingdings" w:hAnsi="Wingdings" w:hint="default"/>
+      </w:rPr>
+    </w:lvl>
+  </w:abstractNum>
+  <w:abstractNum w:abstractNumId="10">
     <w:nsid w:val="6A7B327F"/>
     <w:multiLevelType w:val="hybridMultilevel"/>
     <w:tmpl w:val="335E1E8E"/>
@@ -2762,7 +2759,7 @@
       </w:pPr>
     </w:lvl>
   </w:abstractNum>
-  <w:abstractNum w:abstractNumId="9">
+  <w:abstractNum w:abstractNumId="11">
     <w:nsid w:val="6ECA7869"/>
     <w:multiLevelType w:val="hybridMultilevel"/>
     <w:tmpl w:val="F01AA1BA"/>
@@ -2902,7 +2899,7 @@
       </w:rPr>
     </w:lvl>
   </w:abstractNum>
-  <w:abstractNum w:abstractNumId="10">
+  <w:abstractNum w:abstractNumId="12">
     <w:nsid w:val="78D42EE2"/>
     <w:multiLevelType w:val="multilevel"/>
     <w:tmpl w:val="BE4E5626"/>
@@ -3018,7 +3015,7 @@
       </w:pPr>
     </w:lvl>
   </w:abstractNum>
-  <w:abstractNum w:abstractNumId="11">
+  <w:abstractNum w:abstractNumId="13">
     <w:nsid w:val="7E9B626D"/>
     <w:multiLevelType w:val="multilevel"/>
     <w:tmpl w:val="2B5CE9E2"/>
@@ -3101,7 +3098,7 @@
     <w:abstractNumId w:val="5"/>
   </w:num>
   <w:num w:numId="3">
-    <w:abstractNumId w:val="6"/>
+    <w:abstractNumId w:val="7"/>
   </w:num>
   <w:num w:numId="4">
     <w:abstractNumId w:val="4"/>
@@ -3113,22 +3110,28 @@
     <w:abstractNumId w:val="2"/>
   </w:num>
   <w:num w:numId="7">
-    <w:abstractNumId w:val="11"/>
+    <w:abstractNumId w:val="13"/>
   </w:num>
   <w:num w:numId="8">
-    <w:abstractNumId w:val="8"/>
+    <w:abstractNumId w:val="10"/>
   </w:num>
   <w:num w:numId="9">
-    <w:abstractNumId w:val="10"/>
+    <w:abstractNumId w:val="12"/>
   </w:num>
   <w:num w:numId="10">
     <w:abstractNumId w:val="1"/>
   </w:num>
   <w:num w:numId="11">
-    <w:abstractNumId w:val="9"/>
+    <w:abstractNumId w:val="11"/>
   </w:num>
   <w:num w:numId="12">
-    <w:abstractNumId w:val="7"/>
+    <w:abstractNumId w:val="8"/>
+  </w:num>
+  <w:num w:numId="13">
+    <w:abstractNumId w:val="6"/>
+  </w:num>
+  <w:num w:numId="14">
+    <w:abstractNumId w:val="9"/>
   </w:num>
 </w:numbering>
 </file>
@@ -4016,6 +4019,17 @@
       <w:b/>
       <w:bCs/>
     </w:rPr>
+  </w:style>
+  <w:style w:type="paragraph" w:styleId="PargrafodaLista">
+    <w:name w:val="List Paragraph"/>
+    <w:basedOn w:val="Normal"/>
+    <w:uiPriority w:val="34"/>
+    <w:qFormat/>
+    <w:rsid w:val="008F7D21"/>
+    <w:pPr>
+      <w:ind w:left="720"/>
+      <w:contextualSpacing/>
+    </w:pPr>
   </w:style>
 </w:styles>
 </file>

</xml_diff>